<commit_message>
boo-yah. finally nailed the gnarly pandas example.
all python code tested in IPython; re-validated R code (since I was
doing sutff already). Started chapter 4!
</commit_message>
<xml_diff>
--- a/bob-chapters/chapter4/chapter4.docx
+++ b/bob-chapters/chapter4/chapter4.docx
@@ -36,15 +36,54 @@
         <w:t>bad</w:t>
       </w:r>
       <w:r>
-        <w:t xml:space="preserve"> things, mon ami.”</w:t>
+        <w:t xml:space="preserve"> things, </w:t>
+      </w:r>
+      <w:proofErr w:type="spellStart"/>
+      <w:proofErr w:type="gramStart"/>
+      <w:r>
+        <w:t>mon</w:t>
+      </w:r>
+      <w:proofErr w:type="spellEnd"/>
+      <w:proofErr w:type="gramEnd"/>
+      <w:r>
+        <w:t xml:space="preserve"> </w:t>
+      </w:r>
+      <w:proofErr w:type="spellStart"/>
+      <w:r>
+        <w:t>ami</w:t>
+      </w:r>
+      <w:proofErr w:type="spellEnd"/>
+      <w:r>
+        <w:t>.”</w:t>
       </w:r>
     </w:p>
     <w:p>
       <w:pPr>
         <w:pStyle w:val="EpigraphSource"/>
       </w:pPr>
+      <w:proofErr w:type="spellStart"/>
       <w:r>
-        <w:t>Hecure Poirot, Agatha Christie’s Poirot: The Clocks, 2009</w:t>
+        <w:t>Hecure</w:t>
+      </w:r>
+      <w:proofErr w:type="spellEnd"/>
+      <w:r>
+        <w:t xml:space="preserve"> </w:t>
+      </w:r>
+      <w:proofErr w:type="spellStart"/>
+      <w:r>
+        <w:t>Poirot</w:t>
+      </w:r>
+      <w:proofErr w:type="spellEnd"/>
+      <w:r>
+        <w:t xml:space="preserve">, Agatha Christie’s </w:t>
+      </w:r>
+      <w:proofErr w:type="spellStart"/>
+      <w:r>
+        <w:t>Poirot</w:t>
+      </w:r>
+      <w:proofErr w:type="spellEnd"/>
+      <w:r>
+        <w:t>: The Clocks, 2009</w:t>
       </w:r>
     </w:p>
     <w:p>
@@ -57,8 +96,6 @@
       <w:r>
         <w:t>,</w:t>
       </w:r>
-      <w:bookmarkStart w:id="0" w:name="_GoBack"/>
-      <w:bookmarkEnd w:id="0"/>
       <w:r>
         <w:t xml:space="preserve"> bad is bad.”</w:t>
       </w:r>
@@ -71,22 +108,111 @@
         <w:t>Hue</w:t>
       </w:r>
       <w:r>
-        <w:t>y Lewis &amp; The News, Sports, Chry</w:t>
+        <w:t xml:space="preserve">y Lewis &amp; The News, Sports, </w:t>
+      </w:r>
+      <w:proofErr w:type="spellStart"/>
+      <w:r>
+        <w:t>Chry</w:t>
       </w:r>
       <w:r>
-        <w:t>sallis Records, 1983</w:t>
+        <w:t>sallis</w:t>
+      </w:r>
+      <w:proofErr w:type="spellEnd"/>
+      <w:r>
+        <w:t xml:space="preserve"> Records, 1983</w:t>
+      </w:r>
+    </w:p>
+    <w:p>
+      <w:pPr>
+        <w:pStyle w:val="ChapterIntroductionPara"/>
+      </w:pPr>
+      <w:r>
+        <w:t>This chapter will continue the exploration of the AlienVault IP Reputation da</w:t>
+      </w:r>
+      <w:r>
+        <w:t xml:space="preserve">tabase that began in Chapter 3 and assumes the reader is familiar with the description of the data set and has </w:t>
+      </w:r>
+      <w:r>
+        <w:t xml:space="preserve">at least </w:t>
+      </w:r>
+      <w:r>
+        <w:t>followed along with the preliminary analyses.</w:t>
+      </w:r>
+      <w:r>
+        <w:t xml:space="preserve"> As stated in the introduction of the book, no attempt has been made to incorporate consideration of or analysis of Internet Protocol (IP) version 6 (IPv6) addresses and all the examples found in this chapter will be based on IPv4. Given the slow adoption and migration to IPv6 plus the plethora of badness still on IPv4 networks, this should not be a practical limitation in any way, shape or form.</w:t>
+      </w:r>
+      <w:bookmarkStart w:id="0" w:name="_GoBack"/>
+      <w:bookmarkEnd w:id="0"/>
+    </w:p>
+    <w:p>
+      <w:pPr>
+        <w:pStyle w:val="Para"/>
+      </w:pPr>
+      <w:r>
+        <w:t>The struggle to protect, defend and understand our modern networks begins and ends</w:t>
+      </w:r>
+      <w:r>
+        <w:t>—more often than not—</w:t>
+      </w:r>
+      <w:r>
+        <w:t xml:space="preserve">with an </w:t>
+      </w:r>
+      <w:r>
+        <w:t>IP</w:t>
+      </w:r>
+      <w:r>
+        <w:t xml:space="preserve"> Address. IP addresses are defined in RFC </w:t>
+      </w:r>
+      <w:r>
+        <w:t>791 “Internet Protocol / DARPA Internet Program / Protocol Specification” (</w:t>
+      </w:r>
+      <w:hyperlink r:id="rId8" w:history="1">
+        <w:r>
+          <w:rPr>
+            <w:rStyle w:val="Hyperlink"/>
+            <w:rFonts w:ascii="Courier New" w:hAnsi="Courier New"/>
+            <w:noProof/>
+          </w:rPr>
+          <w:t>http://tools.ietf.org/html/rfc791</w:t>
+        </w:r>
+      </w:hyperlink>
+      <w:r>
+        <w:t xml:space="preserve">) </w:t>
+      </w:r>
+      <w:r>
+        <w:t>which has an elegant and succinct way of describing them:</w:t>
+      </w:r>
+    </w:p>
+    <w:p>
+      <w:pPr>
+        <w:pStyle w:val="ExtractPara"/>
+      </w:pPr>
+      <w:r>
+        <w:t>“</w:t>
+      </w:r>
+      <w:r>
+        <w:t>A n</w:t>
+      </w:r>
+      <w:r>
+        <w:t>a</w:t>
+      </w:r>
+      <w:r>
+        <w:t>me</w:t>
+      </w:r>
+      <w:r>
+        <w:t xml:space="preserve"> </w:t>
+      </w:r>
+      <w:r>
+        <w:t>indicates what we seek. An address indicates where it is. A route indicates how to get there.</w:t>
+      </w:r>
+      <w:r>
+        <w:t>”</w:t>
       </w:r>
     </w:p>
     <w:p>
       <w:pPr>
         <w:pStyle w:val="Para"/>
       </w:pPr>
-      <w:r>
-        <w:t>This chapter will continue the exploration of the AlienVault IP Reputation da</w:t>
-      </w:r>
-      <w:r>
-        <w:t>tabase that began in Chapter 3 and assumes the reader is familiar with the description of the data set and has followed along with the preliminary analyses.</w:t>
-      </w:r>
     </w:p>
     <w:p>
       <w:pPr>
@@ -150,7 +276,15 @@
         <w:t>USE CASE: Visualizing AlienVault ASN data</w:t>
       </w:r>
       <w:r>
-        <w:t xml:space="preserve"> (force-directed network graphs of malhost ASN groupings)</w:t>
+        <w:t xml:space="preserve"> (force-directed network graphs of </w:t>
+      </w:r>
+      <w:proofErr w:type="spellStart"/>
+      <w:r>
+        <w:t>malhost</w:t>
+      </w:r>
+      <w:proofErr w:type="spellEnd"/>
+      <w:r>
+        <w:t xml:space="preserve"> ASN groupings)</w:t>
       </w:r>
     </w:p>
     <w:p>

</xml_diff>